<commit_message>
Added rest of Unsaved Files
</commit_message>
<xml_diff>
--- a/Team Stuff.docx
+++ b/Team Stuff.docx
@@ -13,6 +13,51 @@
           <w:rFonts w:ascii="Arial" w:hAnsi="Arial" w:cs="Arial"/>
         </w:rPr>
         <w:t xml:space="preserve">This program will be a text adventure around the topic of </w:t>
+      </w:r>
+    </w:p>
+    <w:p>
+      <w:pPr>
+        <w:rPr>
+          <w:rFonts w:ascii="Arial" w:hAnsi="Arial" w:cs="Arial"/>
+        </w:rPr>
+      </w:pPr>
+      <w:r>
+        <w:rPr>
+          <w:rFonts w:ascii="Arial" w:hAnsi="Arial" w:cs="Arial"/>
+        </w:rPr>
+        <w:t xml:space="preserve">ASCII of a person sitting at a computer with an </w:t>
+      </w:r>
+      <w:r>
+        <w:rPr>
+          <w:rFonts w:ascii="Arial" w:hAnsi="Arial" w:cs="Arial"/>
+          <w:b/>
+          <w:bCs/>
+        </w:rPr>
+        <w:t xml:space="preserve">ASCII </w:t>
+      </w:r>
+      <w:r>
+        <w:rPr>
+          <w:rFonts w:ascii="Arial" w:hAnsi="Arial" w:cs="Arial"/>
+          <w:b/>
+          <w:bCs/>
+        </w:rPr>
+        <w:t>D</w:t>
+      </w:r>
+      <w:r>
+        <w:rPr>
+          <w:rFonts w:ascii="Arial" w:hAnsi="Arial" w:cs="Arial"/>
+          <w:b/>
+          <w:bCs/>
+        </w:rPr>
+        <w:t>esktop</w:t>
+      </w:r>
+      <w:r>
+        <w:rPr>
+          <w:rFonts w:ascii="Arial" w:hAnsi="Arial" w:cs="Arial"/>
+          <w:b/>
+          <w:bCs/>
+        </w:rPr>
+        <w:t xml:space="preserve"> </w:t>
       </w:r>
     </w:p>
     <w:p>
@@ -134,21 +179,74 @@
         <w:rPr>
           <w:rFonts w:ascii="Arial" w:hAnsi="Arial" w:cs="Arial"/>
         </w:rPr>
-        <w:t>ASCII of a person sitting at a computer with an ASCII desktop</w:t>
-      </w:r>
-    </w:p>
-    <w:p>
-      <w:pPr>
-        <w:rPr>
-          <w:rFonts w:ascii="Arial" w:hAnsi="Arial" w:cs="Arial"/>
-        </w:rPr>
-      </w:pPr>
-      <w:r>
-        <w:rPr>
-          <w:rFonts w:ascii="Arial" w:hAnsi="Arial" w:cs="Arial"/>
-        </w:rPr>
         <w:t>You launch into a game like minesweeper</w:t>
       </w:r>
+      <w:r>
+        <w:rPr>
+          <w:rFonts w:ascii="Arial" w:hAnsi="Arial" w:cs="Arial"/>
+        </w:rPr>
+        <w:t xml:space="preserve"> or tic tac toe</w:t>
+      </w:r>
+    </w:p>
+    <w:p>
+      <w:pPr>
+        <w:rPr>
+          <w:rFonts w:ascii="Arial" w:hAnsi="Arial" w:cs="Arial"/>
+        </w:rPr>
+      </w:pPr>
+      <w:r>
+        <w:rPr>
+          <w:noProof/>
+        </w:rPr>
+        <w:drawing>
+          <wp:inline distT="0" distB="0" distL="0" distR="0" wp14:anchorId="764BC993" wp14:editId="321B73E0">
+            <wp:extent cx="3743325" cy="2093956"/>
+            <wp:effectExtent l="0" t="0" r="0" b="1905"/>
+            <wp:docPr id="1237192385" name="Picture 1" descr="ASCIIsweeper (Minesweeper for cmd) : r/commandline"/>
+            <wp:cNvGraphicFramePr>
+              <a:graphicFrameLocks xmlns:a="http://schemas.openxmlformats.org/drawingml/2006/main" noChangeAspect="1"/>
+            </wp:cNvGraphicFramePr>
+            <a:graphic xmlns:a="http://schemas.openxmlformats.org/drawingml/2006/main">
+              <a:graphicData uri="http://schemas.openxmlformats.org/drawingml/2006/picture">
+                <pic:pic xmlns:pic="http://schemas.openxmlformats.org/drawingml/2006/picture">
+                  <pic:nvPicPr>
+                    <pic:cNvPr id="0" name="Picture 1" descr="ASCIIsweeper (Minesweeper for cmd) : r/commandline"/>
+                    <pic:cNvPicPr>
+                      <a:picLocks noChangeAspect="1" noChangeArrowheads="1"/>
+                    </pic:cNvPicPr>
+                  </pic:nvPicPr>
+                  <pic:blipFill>
+                    <a:blip r:embed="rId5" cstate="print">
+                      <a:extLst>
+                        <a:ext uri="{28A0092B-C50C-407E-A947-70E740481C1C}">
+                          <a14:useLocalDpi xmlns:a14="http://schemas.microsoft.com/office/drawing/2010/main" val="0"/>
+                        </a:ext>
+                      </a:extLst>
+                    </a:blip>
+                    <a:srcRect/>
+                    <a:stretch>
+                      <a:fillRect/>
+                    </a:stretch>
+                  </pic:blipFill>
+                  <pic:spPr bwMode="auto">
+                    <a:xfrm>
+                      <a:off x="0" y="0"/>
+                      <a:ext cx="3748689" cy="2096957"/>
+                    </a:xfrm>
+                    <a:prstGeom prst="rect">
+                      <a:avLst/>
+                    </a:prstGeom>
+                    <a:noFill/>
+                    <a:ln>
+                      <a:noFill/>
+                    </a:ln>
+                  </pic:spPr>
+                </pic:pic>
+              </a:graphicData>
+            </a:graphic>
+          </wp:inline>
+        </w:drawing>
+      </w:r>
     </w:p>
     <w:p>
       <w:pPr>
@@ -167,9 +265,96 @@
       <w:pPr>
         <w:rPr>
           <w:rFonts w:ascii="Arial" w:hAnsi="Arial" w:cs="Arial"/>
-          <w:u w:val="single"/>
-        </w:rPr>
-      </w:pPr>
+        </w:rPr>
+      </w:pPr>
+      <w:r>
+        <w:rPr>
+          <w:rFonts w:ascii="Arial" w:hAnsi="Arial" w:cs="Arial"/>
+        </w:rPr>
+        <w:t>The story could change or revolve around results of games played</w:t>
+      </w:r>
+    </w:p>
+    <w:p>
+      <w:pPr>
+        <w:rPr>
+          <w:rFonts w:ascii="Arial" w:hAnsi="Arial" w:cs="Arial"/>
+        </w:rPr>
+      </w:pPr>
+    </w:p>
+    <w:p>
+      <w:pPr>
+        <w:rPr>
+          <w:rFonts w:ascii="Arial" w:hAnsi="Arial" w:cs="Arial"/>
+        </w:rPr>
+      </w:pPr>
+    </w:p>
+    <w:p>
+      <w:pPr>
+        <w:rPr>
+          <w:rFonts w:ascii="Arial" w:hAnsi="Arial" w:cs="Arial"/>
+        </w:rPr>
+      </w:pPr>
+    </w:p>
+    <w:p>
+      <w:pPr>
+        <w:rPr>
+          <w:rFonts w:ascii="Arial" w:hAnsi="Arial" w:cs="Arial"/>
+        </w:rPr>
+      </w:pPr>
+      <w:r>
+        <w:rPr>
+          <w:rFonts w:ascii="Arial" w:hAnsi="Arial" w:cs="Arial"/>
+        </w:rPr>
+        <w:lastRenderedPageBreak/>
+        <w:t>Some story for the game could be…</w:t>
+      </w:r>
+    </w:p>
+    <w:p>
+      <w:pPr>
+        <w:rPr>
+          <w:rFonts w:ascii="Arial" w:hAnsi="Arial" w:cs="Arial"/>
+        </w:rPr>
+      </w:pPr>
+    </w:p>
+    <w:p>
+      <w:pPr>
+        <w:rPr>
+          <w:rFonts w:ascii="Arial" w:hAnsi="Arial" w:cs="Arial"/>
+        </w:rPr>
+      </w:pPr>
+    </w:p>
+    <w:p>
+      <w:pPr>
+        <w:rPr>
+          <w:rFonts w:ascii="Arial" w:hAnsi="Arial" w:cs="Arial"/>
+        </w:rPr>
+      </w:pPr>
+      <w:r>
+        <w:rPr>
+          <w:rFonts w:ascii="Arial" w:hAnsi="Arial" w:cs="Arial"/>
+        </w:rPr>
+        <w:t>Could launch into a text adventure here</w:t>
+      </w:r>
+    </w:p>
+    <w:p>
+      <w:pPr>
+        <w:rPr>
+          <w:rFonts w:ascii="Arial" w:hAnsi="Arial" w:cs="Arial"/>
+        </w:rPr>
+      </w:pPr>
+    </w:p>
+    <w:p>
+      <w:pPr>
+        <w:rPr>
+          <w:rFonts w:ascii="Arial" w:hAnsi="Arial" w:cs="Arial"/>
+        </w:rPr>
+      </w:pPr>
+      <w:r>
+        <w:rPr>
+          <w:rFonts w:ascii="Arial" w:hAnsi="Arial" w:cs="Arial"/>
+        </w:rPr>
+        <w:t>Finally play an ending animation:</w:t>
+      </w:r>
     </w:p>
     <w:p>
       <w:pPr>

</xml_diff>